<commit_message>
Mise à jour rapport + amélioration sortie du résultat
</commit_message>
<xml_diff>
--- a/OPL3.docx
+++ b/OPL3.docx
@@ -12527,15 +12527,7 @@
                                 <w:sz w:val="24"/>
                                 <w:szCs w:val="24"/>
                               </w:rPr>
-                              <w:t>(</w:t>
-                            </w:r>
-                            <w:r>
-                              <w:rPr>
-                                <w:color w:val="FE8637" w:themeColor="accent1"/>
-                                <w:sz w:val="24"/>
-                                <w:szCs w:val="24"/>
-                              </w:rPr>
-                              <w:t>);</w:t>
+                              <w:t>();</w:t>
                             </w:r>
                           </w:p>
                         </w:txbxContent>
@@ -14208,6 +14200,47 @@
           <w:sz w:val="24"/>
           <w:szCs w:val="24"/>
         </w:rPr>
+        <w:t xml:space="preserve">Vérification que la classe est bien présente dans le </w:t>
+      </w:r>
+      <w:proofErr w:type="spellStart"/>
+      <w:r>
+        <w:rPr>
+          <w:rFonts w:ascii="Century Schoolbook" w:hAnsi="Century Schoolbook"/>
+          <w:sz w:val="24"/>
+          <w:szCs w:val="24"/>
+        </w:rPr>
+        <w:t>target</w:t>
+      </w:r>
+      <w:proofErr w:type="spellEnd"/>
+      <w:r>
+        <w:rPr>
+          <w:rFonts w:ascii="Century Schoolbook" w:hAnsi="Century Schoolbook"/>
+          <w:sz w:val="24"/>
+          <w:szCs w:val="24"/>
+        </w:rPr>
+        <w:t>.</w:t>
+      </w:r>
+    </w:p>
+    <w:p>
+      <w:pPr>
+        <w:pStyle w:val="Paragraphedeliste"/>
+        <w:numPr>
+          <w:ilvl w:val="0"/>
+          <w:numId w:val="7"/>
+        </w:numPr>
+        <w:jc w:val="both"/>
+        <w:rPr>
+          <w:rFonts w:ascii="Century Schoolbook" w:hAnsi="Century Schoolbook"/>
+          <w:sz w:val="24"/>
+          <w:szCs w:val="24"/>
+        </w:rPr>
+      </w:pPr>
+      <w:r>
+        <w:rPr>
+          <w:rFonts w:ascii="Century Schoolbook" w:hAnsi="Century Schoolbook"/>
+          <w:sz w:val="24"/>
+          <w:szCs w:val="24"/>
+        </w:rPr>
         <w:t>Récupération de l’</w:t>
       </w:r>
       <w:proofErr w:type="spellStart"/>
@@ -16294,6 +16327,16 @@
         </w:rPr>
       </w:pPr>
     </w:p>
+    <w:p>
+      <w:pPr>
+        <w:jc w:val="both"/>
+        <w:rPr>
+          <w:rFonts w:ascii="Century Schoolbook" w:hAnsi="Century Schoolbook"/>
+          <w:sz w:val="24"/>
+          <w:szCs w:val="24"/>
+        </w:rPr>
+      </w:pPr>
+    </w:p>
     <w:sectPr>
       <w:headerReference w:type="default" r:id="rId10"/>
       <w:footerReference w:type="default" r:id="rId11"/>
@@ -16355,7 +16398,7 @@
       <w:rPr>
         <w:noProof/>
       </w:rPr>
-      <w:t>12</w:t>
+      <w:t>11</w:t>
     </w:r>
     <w:r>
       <w:fldChar w:fldCharType="end"/>
@@ -18441,7 +18484,7 @@
     <w:charset w:val="00"/>
     <w:family w:val="roman"/>
     <w:pitch w:val="variable"/>
-    <w:sig w:usb0="E0002AFF" w:usb1="C0007843" w:usb2="00000009" w:usb3="00000000" w:csb0="000001FF" w:csb1="00000000"/>
+    <w:sig w:usb0="E0002EFF" w:usb1="C000785B" w:usb2="00000009" w:usb3="00000000" w:csb0="000001FF" w:csb1="00000000"/>
   </w:font>
   <w:font w:name="Courier New">
     <w:panose1 w:val="02070309020205020404"/>
@@ -18483,14 +18526,14 @@
     <w:charset w:val="00"/>
     <w:family w:val="swiss"/>
     <w:pitch w:val="variable"/>
-    <w:sig w:usb0="E0002AFF" w:usb1="4000ACFF" w:usb2="00000001" w:usb3="00000000" w:csb0="000001FF" w:csb1="00000000"/>
+    <w:sig w:usb0="E0002AFF" w:usb1="C000247B" w:usb2="00000009" w:usb3="00000000" w:csb0="000001FF" w:csb1="00000000"/>
   </w:font>
   <w:font w:name="Calibri Light">
     <w:panose1 w:val="020F0302020204030204"/>
     <w:charset w:val="00"/>
     <w:family w:val="swiss"/>
     <w:pitch w:val="variable"/>
-    <w:sig w:usb0="A0002AEF" w:usb1="4000207B" w:usb2="00000000" w:usb3="00000000" w:csb0="000001FF" w:csb1="00000000"/>
+    <w:sig w:usb0="E0002AFF" w:usb1="C000247B" w:usb2="00000009" w:usb3="00000000" w:csb0="000001FF" w:csb1="00000000"/>
   </w:font>
 </w:fonts>
 </file>
@@ -18519,6 +18562,7 @@
     <w:rsid w:val="0077701E"/>
     <w:rsid w:val="007B4DE9"/>
     <w:rsid w:val="00901F3A"/>
+    <w:rsid w:val="00BA7079"/>
     <w:rsid w:val="00BC4CD6"/>
     <w:rsid w:val="00D57F74"/>
   </w:rsids>
@@ -19394,7 +19438,7 @@
 </file>
 
 <file path=customXml/itemProps3.xml><?xml version="1.0" encoding="utf-8"?>
-<ds:datastoreItem xmlns:ds="http://schemas.openxmlformats.org/officeDocument/2006/customXml" ds:itemID="{BB1BC448-5C9A-46D5-ADEC-C2A643582D9D}">
+<ds:datastoreItem xmlns:ds="http://schemas.openxmlformats.org/officeDocument/2006/customXml" ds:itemID="{122078CE-7106-4F3E-B2DB-417276F47CCC}">
   <ds:schemaRefs>
     <ds:schemaRef ds:uri="http://schemas.openxmlformats.org/officeDocument/2006/bibliography"/>
   </ds:schemaRefs>

</xml_diff>